<commit_message>
remove passwd from build prp file
</commit_message>
<xml_diff>
--- a/documents/Solution Document.docx
+++ b/documents/Solution Document.docx
@@ -4,13 +4,6 @@
   <w:body>
     <w:sdt>
       <w:sdtPr>
-        <w:id w:val="674870610"/>
-        <w:docPartObj>
-          <w:docPartGallery w:val="Table of Contents"/>
-          <w:docPartUnique/>
-        </w:docPartObj>
-      </w:sdtPr>
-      <w:sdtEndPr>
         <w:rPr>
           <w:rFonts w:asciiTheme="minorHAnsi" w:eastAsiaTheme="minorHAnsi" w:hAnsiTheme="minorHAnsi" w:cstheme="minorBidi"/>
           <w:b w:val="0"/>
@@ -19,7 +12,12 @@
           <w:sz w:val="22"/>
           <w:szCs w:val="22"/>
         </w:rPr>
-      </w:sdtEndPr>
+        <w:id w:val="674870610"/>
+        <w:docPartObj>
+          <w:docPartGallery w:val="Table of Contents"/>
+          <w:docPartUnique/>
+        </w:docPartObj>
+      </w:sdtPr>
       <w:sdtContent>
         <w:p>
           <w:pPr>
@@ -49,13 +47,13 @@
           <w:r>
             <w:fldChar w:fldCharType="separate"/>
           </w:r>
-          <w:hyperlink w:anchor="_Toc487362517" w:history="1">
+          <w:hyperlink w:anchor="_Toc487364095" w:history="1">
             <w:r>
               <w:rPr>
                 <w:rStyle w:val="Hyperlink"/>
                 <w:noProof/>
               </w:rPr>
-              <w:t>Design Consideration</w:t>
+              <w:t>Package Link</w:t>
             </w:r>
             <w:r>
               <w:rPr>
@@ -76,7 +74,7 @@
                 <w:noProof/>
                 <w:webHidden/>
               </w:rPr>
-              <w:instrText xml:space="preserve"> PAGEREF _Toc487362517 \h </w:instrText>
+              <w:instrText xml:space="preserve"> PAGEREF _Toc487364095 \h </w:instrText>
             </w:r>
             <w:r>
               <w:rPr>
@@ -118,13 +116,13 @@
               <w:noProof/>
             </w:rPr>
           </w:pPr>
-          <w:hyperlink w:anchor="_Toc487362518" w:history="1">
+          <w:hyperlink w:anchor="_Toc487364096" w:history="1">
             <w:r>
               <w:rPr>
                 <w:rStyle w:val="Hyperlink"/>
                 <w:noProof/>
               </w:rPr>
-              <w:t>Out of scope scenarios</w:t>
+              <w:t>Github link</w:t>
             </w:r>
             <w:r>
               <w:rPr>
@@ -145,7 +143,7 @@
                 <w:noProof/>
                 <w:webHidden/>
               </w:rPr>
-              <w:instrText xml:space="preserve"> PAGEREF _Toc487362518 \h </w:instrText>
+              <w:instrText xml:space="preserve"> PAGEREF _Toc487364096 \h </w:instrText>
             </w:r>
             <w:r>
               <w:rPr>
@@ -187,13 +185,13 @@
               <w:noProof/>
             </w:rPr>
           </w:pPr>
-          <w:hyperlink w:anchor="_Toc487362519" w:history="1">
+          <w:hyperlink w:anchor="_Toc487364097" w:history="1">
             <w:r>
               <w:rPr>
                 <w:rStyle w:val="Hyperlink"/>
                 <w:noProof/>
               </w:rPr>
-              <w:t>Limitations</w:t>
+              <w:t>Schema design</w:t>
             </w:r>
             <w:r>
               <w:rPr>
@@ -214,7 +212,7 @@
                 <w:noProof/>
                 <w:webHidden/>
               </w:rPr>
-              <w:instrText xml:space="preserve"> PAGEREF _Toc487362519 \h </w:instrText>
+              <w:instrText xml:space="preserve"> PAGEREF _Toc487364097 \h </w:instrText>
             </w:r>
             <w:r>
               <w:rPr>
@@ -256,13 +254,13 @@
               <w:noProof/>
             </w:rPr>
           </w:pPr>
-          <w:hyperlink w:anchor="_Toc487362520" w:history="1">
+          <w:hyperlink w:anchor="_Toc487364098" w:history="1">
             <w:r>
               <w:rPr>
                 <w:rStyle w:val="Hyperlink"/>
                 <w:noProof/>
               </w:rPr>
-              <w:t>Technical requirements</w:t>
+              <w:t>Design Consideration</w:t>
             </w:r>
             <w:r>
               <w:rPr>
@@ -283,7 +281,7 @@
                 <w:noProof/>
                 <w:webHidden/>
               </w:rPr>
-              <w:instrText xml:space="preserve"> PAGEREF _Toc487362520 \h </w:instrText>
+              <w:instrText xml:space="preserve"> PAGEREF _Toc487364098 \h </w:instrText>
             </w:r>
             <w:r>
               <w:rPr>
@@ -325,27 +323,13 @@
               <w:noProof/>
             </w:rPr>
           </w:pPr>
-          <w:hyperlink w:anchor="_Toc487362521" w:history="1">
+          <w:hyperlink w:anchor="_Toc487364099" w:history="1">
             <w:r>
               <w:rPr>
                 <w:rStyle w:val="Hyperlink"/>
                 <w:noProof/>
               </w:rPr>
-              <w:t>Functional business r</w:t>
-            </w:r>
-            <w:r>
-              <w:rPr>
-                <w:rStyle w:val="Hyperlink"/>
-                <w:noProof/>
-              </w:rPr>
-              <w:t>e</w:t>
-            </w:r>
-            <w:r>
-              <w:rPr>
-                <w:rStyle w:val="Hyperlink"/>
-                <w:noProof/>
-              </w:rPr>
-              <w:t>quirements</w:t>
+              <w:t>Out of scope scenarios</w:t>
             </w:r>
             <w:r>
               <w:rPr>
@@ -366,7 +350,7 @@
                 <w:noProof/>
                 <w:webHidden/>
               </w:rPr>
-              <w:instrText xml:space="preserve"> PAGEREF _Toc487362521 \h </w:instrText>
+              <w:instrText xml:space="preserve"> PAGEREF _Toc487364099 \h </w:instrText>
             </w:r>
             <w:r>
               <w:rPr>
@@ -408,12 +392,219 @@
               <w:noProof/>
             </w:rPr>
           </w:pPr>
-          <w:hyperlink w:anchor="_Toc487362522" w:history="1">
+          <w:hyperlink w:anchor="_Toc487364100" w:history="1">
             <w:r>
               <w:rPr>
                 <w:rStyle w:val="Hyperlink"/>
                 <w:noProof/>
               </w:rPr>
+              <w:t>Limitations</w:t>
+            </w:r>
+            <w:r>
+              <w:rPr>
+                <w:noProof/>
+                <w:webHidden/>
+              </w:rPr>
+              <w:tab/>
+            </w:r>
+            <w:r>
+              <w:rPr>
+                <w:noProof/>
+                <w:webHidden/>
+              </w:rPr>
+              <w:fldChar w:fldCharType="begin"/>
+            </w:r>
+            <w:r>
+              <w:rPr>
+                <w:noProof/>
+                <w:webHidden/>
+              </w:rPr>
+              <w:instrText xml:space="preserve"> PAGEREF _Toc487364100 \h </w:instrText>
+            </w:r>
+            <w:r>
+              <w:rPr>
+                <w:noProof/>
+                <w:webHidden/>
+              </w:rPr>
+            </w:r>
+            <w:r>
+              <w:rPr>
+                <w:noProof/>
+                <w:webHidden/>
+              </w:rPr>
+              <w:fldChar w:fldCharType="separate"/>
+            </w:r>
+            <w:r>
+              <w:rPr>
+                <w:noProof/>
+                <w:webHidden/>
+              </w:rPr>
+              <w:t>4</w:t>
+            </w:r>
+            <w:r>
+              <w:rPr>
+                <w:noProof/>
+                <w:webHidden/>
+              </w:rPr>
+              <w:fldChar w:fldCharType="end"/>
+            </w:r>
+          </w:hyperlink>
+        </w:p>
+        <w:p>
+          <w:pPr>
+            <w:pStyle w:val="TOC1"/>
+            <w:tabs>
+              <w:tab w:val="right" w:leader="dot" w:pos="9350"/>
+            </w:tabs>
+            <w:rPr>
+              <w:rFonts w:eastAsiaTheme="minorEastAsia"/>
+              <w:noProof/>
+            </w:rPr>
+          </w:pPr>
+          <w:hyperlink w:anchor="_Toc487364101" w:history="1">
+            <w:r>
+              <w:rPr>
+                <w:rStyle w:val="Hyperlink"/>
+                <w:noProof/>
+              </w:rPr>
+              <w:t>Technical requirements</w:t>
+            </w:r>
+            <w:r>
+              <w:rPr>
+                <w:noProof/>
+                <w:webHidden/>
+              </w:rPr>
+              <w:tab/>
+            </w:r>
+            <w:r>
+              <w:rPr>
+                <w:noProof/>
+                <w:webHidden/>
+              </w:rPr>
+              <w:fldChar w:fldCharType="begin"/>
+            </w:r>
+            <w:r>
+              <w:rPr>
+                <w:noProof/>
+                <w:webHidden/>
+              </w:rPr>
+              <w:instrText xml:space="preserve"> PAGEREF _Toc487364101 \h </w:instrText>
+            </w:r>
+            <w:r>
+              <w:rPr>
+                <w:noProof/>
+                <w:webHidden/>
+              </w:rPr>
+            </w:r>
+            <w:r>
+              <w:rPr>
+                <w:noProof/>
+                <w:webHidden/>
+              </w:rPr>
+              <w:fldChar w:fldCharType="separate"/>
+            </w:r>
+            <w:r>
+              <w:rPr>
+                <w:noProof/>
+                <w:webHidden/>
+              </w:rPr>
+              <w:t>4</w:t>
+            </w:r>
+            <w:r>
+              <w:rPr>
+                <w:noProof/>
+                <w:webHidden/>
+              </w:rPr>
+              <w:fldChar w:fldCharType="end"/>
+            </w:r>
+          </w:hyperlink>
+        </w:p>
+        <w:p>
+          <w:pPr>
+            <w:pStyle w:val="TOC1"/>
+            <w:tabs>
+              <w:tab w:val="right" w:leader="dot" w:pos="9350"/>
+            </w:tabs>
+            <w:rPr>
+              <w:rFonts w:eastAsiaTheme="minorEastAsia"/>
+              <w:noProof/>
+            </w:rPr>
+          </w:pPr>
+          <w:hyperlink w:anchor="_Toc487364102" w:history="1">
+            <w:r>
+              <w:rPr>
+                <w:rStyle w:val="Hyperlink"/>
+                <w:noProof/>
+              </w:rPr>
+              <w:t>Functional business requirements</w:t>
+            </w:r>
+            <w:r>
+              <w:rPr>
+                <w:noProof/>
+                <w:webHidden/>
+              </w:rPr>
+              <w:tab/>
+            </w:r>
+            <w:r>
+              <w:rPr>
+                <w:noProof/>
+                <w:webHidden/>
+              </w:rPr>
+              <w:fldChar w:fldCharType="begin"/>
+            </w:r>
+            <w:r>
+              <w:rPr>
+                <w:noProof/>
+                <w:webHidden/>
+              </w:rPr>
+              <w:instrText xml:space="preserve"> PAGEREF _Toc487364102 \h </w:instrText>
+            </w:r>
+            <w:r>
+              <w:rPr>
+                <w:noProof/>
+                <w:webHidden/>
+              </w:rPr>
+            </w:r>
+            <w:r>
+              <w:rPr>
+                <w:noProof/>
+                <w:webHidden/>
+              </w:rPr>
+              <w:fldChar w:fldCharType="separate"/>
+            </w:r>
+            <w:r>
+              <w:rPr>
+                <w:noProof/>
+                <w:webHidden/>
+              </w:rPr>
+              <w:t>5</w:t>
+            </w:r>
+            <w:r>
+              <w:rPr>
+                <w:noProof/>
+                <w:webHidden/>
+              </w:rPr>
+              <w:fldChar w:fldCharType="end"/>
+            </w:r>
+          </w:hyperlink>
+        </w:p>
+        <w:p>
+          <w:pPr>
+            <w:pStyle w:val="TOC1"/>
+            <w:tabs>
+              <w:tab w:val="right" w:leader="dot" w:pos="9350"/>
+            </w:tabs>
+            <w:rPr>
+              <w:rFonts w:eastAsiaTheme="minorEastAsia"/>
+              <w:noProof/>
+            </w:rPr>
+          </w:pPr>
+          <w:hyperlink w:anchor="_Toc487364103" w:history="1">
+            <w:r>
+              <w:rPr>
+                <w:rStyle w:val="Hyperlink"/>
+                <w:noProof/>
+              </w:rPr>
               <w:t>Manual steps after installing package</w:t>
             </w:r>
             <w:r>
@@ -435,7 +626,7 @@
                 <w:noProof/>
                 <w:webHidden/>
               </w:rPr>
-              <w:instrText xml:space="preserve"> PAGEREF _Toc487362522 \h </w:instrText>
+              <w:instrText xml:space="preserve"> PAGEREF _Toc487364103 \h </w:instrText>
             </w:r>
             <w:r>
               <w:rPr>
@@ -455,7 +646,7 @@
                 <w:noProof/>
                 <w:webHidden/>
               </w:rPr>
-              <w:t>13</w:t>
+              <w:t>15</w:t>
             </w:r>
             <w:r>
               <w:rPr>
@@ -552,12 +743,128 @@
       <w:pPr>
         <w:pStyle w:val="Heading1"/>
       </w:pPr>
-      <w:bookmarkStart w:id="0" w:name="_Toc487362517"/>
+      <w:bookmarkStart w:id="0" w:name="_Toc487364095"/>
       <w:r>
         <w:lastRenderedPageBreak/>
+        <w:t>Package Link</w:t>
+      </w:r>
+      <w:bookmarkEnd w:id="0"/>
+    </w:p>
+    <w:p>
+      <w:pPr>
+        <w:pStyle w:val="ListParagraph"/>
+        <w:rPr>
+          <w:b/>
+        </w:rPr>
+      </w:pPr>
+      <w:hyperlink r:id="rId6" w:history="1">
+        <w:r>
+          <w:rPr>
+            <w:rStyle w:val="Hyperlink"/>
+            <w:b/>
+          </w:rPr>
+          <w:t>https://login.salesforce.com/packaging/installPackage.apexp?p0=04t7F0000008cP3</w:t>
+        </w:r>
+      </w:hyperlink>
+      <w:r>
+        <w:rPr>
+          <w:b/>
+        </w:rPr>
+        <w:t xml:space="preserve"> </w:t>
+      </w:r>
+    </w:p>
+    <w:p>
+      <w:pPr>
+        <w:pStyle w:val="Heading1"/>
+      </w:pPr>
+      <w:bookmarkStart w:id="1" w:name="_Toc487364096"/>
+      <w:r>
+        <w:t>Github link</w:t>
+      </w:r>
+      <w:bookmarkEnd w:id="1"/>
+    </w:p>
+    <w:p>
+      <w:hyperlink r:id="rId7" w:history="1">
+        <w:r>
+          <w:rPr>
+            <w:rStyle w:val="Hyperlink"/>
+            <w:b/>
+          </w:rPr>
+          <w:t>https://github.com/ajoshi27/timetrackerApp</w:t>
+        </w:r>
+      </w:hyperlink>
+    </w:p>
+    <w:p>
+      <w:pPr>
+        <w:pStyle w:val="Heading1"/>
+      </w:pPr>
+      <w:bookmarkStart w:id="2" w:name="_Toc487364097"/>
+      <w:r>
+        <w:t>Schema design</w:t>
+      </w:r>
+      <w:bookmarkEnd w:id="2"/>
+    </w:p>
+    <w:p>
+      <w:r>
+        <w:rPr>
+          <w:noProof/>
+        </w:rPr>
+        <w:drawing>
+          <wp:inline distT="0" distB="0" distL="0" distR="0">
+            <wp:extent cx="5934075" cy="3000375"/>
+            <wp:effectExtent l="19050" t="0" r="9525" b="0"/>
+            <wp:docPr id="24" name="Picture 24"/>
+            <wp:cNvGraphicFramePr>
+              <a:graphicFrameLocks xmlns:a="http://schemas.openxmlformats.org/drawingml/2006/main" noChangeAspect="1"/>
+            </wp:cNvGraphicFramePr>
+            <a:graphic xmlns:a="http://schemas.openxmlformats.org/drawingml/2006/main">
+              <a:graphicData uri="http://schemas.openxmlformats.org/drawingml/2006/picture">
+                <pic:pic xmlns:pic="http://schemas.openxmlformats.org/drawingml/2006/picture">
+                  <pic:nvPicPr>
+                    <pic:cNvPr id="0" name="Picture 24"/>
+                    <pic:cNvPicPr>
+                      <a:picLocks noChangeAspect="1" noChangeArrowheads="1"/>
+                    </pic:cNvPicPr>
+                  </pic:nvPicPr>
+                  <pic:blipFill>
+                    <a:blip r:embed="rId8" cstate="print"/>
+                    <a:srcRect/>
+                    <a:stretch>
+                      <a:fillRect/>
+                    </a:stretch>
+                  </pic:blipFill>
+                  <pic:spPr bwMode="auto">
+                    <a:xfrm>
+                      <a:off x="0" y="0"/>
+                      <a:ext cx="5934075" cy="3000375"/>
+                    </a:xfrm>
+                    <a:prstGeom prst="rect">
+                      <a:avLst/>
+                    </a:prstGeom>
+                    <a:noFill/>
+                    <a:ln w="9525">
+                      <a:noFill/>
+                      <a:miter lim="800000"/>
+                      <a:headEnd/>
+                      <a:tailEnd/>
+                    </a:ln>
+                  </pic:spPr>
+                </pic:pic>
+              </a:graphicData>
+            </a:graphic>
+          </wp:inline>
+        </w:drawing>
+      </w:r>
+    </w:p>
+    <w:p>
+      <w:pPr>
+        <w:pStyle w:val="Heading1"/>
+      </w:pPr>
+      <w:bookmarkStart w:id="3" w:name="_Toc487364098"/>
+      <w:r>
         <w:t>Design Consideration</w:t>
       </w:r>
-      <w:bookmarkEnd w:id="0"/>
+      <w:bookmarkEnd w:id="3"/>
     </w:p>
     <w:p>
       <w:pPr>
@@ -636,11 +943,11 @@
       <w:pPr>
         <w:pStyle w:val="Heading1"/>
       </w:pPr>
-      <w:bookmarkStart w:id="1" w:name="_Toc487362518"/>
+      <w:bookmarkStart w:id="4" w:name="_Toc487364099"/>
       <w:r>
         <w:t>Out of scope scenarios</w:t>
       </w:r>
-      <w:bookmarkEnd w:id="1"/>
+      <w:bookmarkEnd w:id="4"/>
     </w:p>
     <w:p>
       <w:pPr>
@@ -658,11 +965,11 @@
       <w:pPr>
         <w:pStyle w:val="Heading1"/>
       </w:pPr>
-      <w:bookmarkStart w:id="2" w:name="_Toc487362519"/>
+      <w:bookmarkStart w:id="5" w:name="_Toc487364100"/>
       <w:r>
         <w:t>Limitations</w:t>
       </w:r>
-      <w:bookmarkEnd w:id="2"/>
+      <w:bookmarkEnd w:id="5"/>
     </w:p>
     <w:p>
       <w:pPr>
@@ -755,11 +1062,11 @@
       <w:pPr>
         <w:pStyle w:val="Heading1"/>
       </w:pPr>
-      <w:bookmarkStart w:id="3" w:name="_Toc487362520"/>
+      <w:bookmarkStart w:id="6" w:name="_Toc487364101"/>
       <w:r>
         <w:t>Technical requirements</w:t>
       </w:r>
-      <w:bookmarkEnd w:id="3"/>
+      <w:bookmarkEnd w:id="6"/>
     </w:p>
     <w:p>
       <w:pPr>
@@ -791,7 +1098,7 @@
       <w:pPr>
         <w:pStyle w:val="ListParagraph"/>
       </w:pPr>
-      <w:hyperlink r:id="rId6" w:history="1">
+      <w:hyperlink r:id="rId9" w:history="1">
         <w:r>
           <w:rPr>
             <w:rStyle w:val="Hyperlink"/>
@@ -812,7 +1119,6 @@
         </w:numPr>
       </w:pPr>
       <w:r>
-        <w:lastRenderedPageBreak/>
         <w:t>A</w:t>
       </w:r>
       <w:r>
@@ -1022,7 +1328,7 @@
           <w:b/>
         </w:rPr>
       </w:pPr>
-      <w:hyperlink r:id="rId7" w:history="1">
+      <w:hyperlink r:id="rId10" w:history="1">
         <w:r>
           <w:rPr>
             <w:rStyle w:val="Hyperlink"/>
@@ -1065,7 +1371,7 @@
           <w:b/>
         </w:rPr>
       </w:pPr>
-      <w:hyperlink r:id="rId8" w:history="1">
+      <w:hyperlink r:id="rId11" w:history="1">
         <w:r>
           <w:rPr>
             <w:rStyle w:val="Hyperlink"/>
@@ -1085,11 +1391,12 @@
       <w:pPr>
         <w:pStyle w:val="Heading1"/>
       </w:pPr>
-      <w:bookmarkStart w:id="4" w:name="_Toc487362521"/>
-      <w:r>
+      <w:bookmarkStart w:id="7" w:name="_Toc487364102"/>
+      <w:r>
+        <w:lastRenderedPageBreak/>
         <w:t>Functional business requirements</w:t>
       </w:r>
-      <w:bookmarkEnd w:id="4"/>
+      <w:bookmarkEnd w:id="7"/>
     </w:p>
     <w:tbl>
       <w:tblPr>
@@ -1177,9 +1484,9 @@
                   <o:lock v:ext="edit" aspectratio="t"/>
                 </v:shapetype>
                 <v:shape id="_x0000_i1025" type="#_x0000_t75" style="width:468pt;height:162pt" o:ole="">
-                  <v:imagedata r:id="rId9" o:title=""/>
+                  <v:imagedata r:id="rId12" o:title=""/>
                 </v:shape>
-                <o:OLEObject Type="Embed" ProgID="PBrush" ShapeID="_x0000_i1025" DrawAspect="Content" ObjectID="_1561104643" r:id="rId10"/>
+                <o:OLEObject Type="Embed" ProgID="PBrush" ShapeID="_x0000_i1025" DrawAspect="Content" ObjectID="_1561105942" r:id="rId13"/>
               </w:object>
             </w:r>
           </w:p>
@@ -1347,7 +1654,6 @@
           </w:tcPr>
           <w:p>
             <w:r>
-              <w:lastRenderedPageBreak/>
               <w:t>Solution</w:t>
             </w:r>
           </w:p>
@@ -1360,9 +1666,9 @@
             <w:r>
               <w:object w:dxaOrig="12525" w:dyaOrig="4035">
                 <v:shape id="_x0000_i1026" type="#_x0000_t75" style="width:468pt;height:150.75pt" o:ole="">
-                  <v:imagedata r:id="rId11" o:title=""/>
+                  <v:imagedata r:id="rId14" o:title=""/>
                 </v:shape>
-                <o:OLEObject Type="Embed" ProgID="PBrush" ShapeID="_x0000_i1026" DrawAspect="Content" ObjectID="_1561104644" r:id="rId12"/>
+                <o:OLEObject Type="Embed" ProgID="PBrush" ShapeID="_x0000_i1026" DrawAspect="Content" ObjectID="_1561105943" r:id="rId15"/>
               </w:object>
             </w:r>
           </w:p>
@@ -1409,6 +1715,7 @@
           </w:tcPr>
           <w:p>
             <w:r>
+              <w:lastRenderedPageBreak/>
               <w:t>Solution</w:t>
             </w:r>
           </w:p>
@@ -1440,7 +1747,7 @@
                           </pic:cNvPicPr>
                         </pic:nvPicPr>
                         <pic:blipFill>
-                          <a:blip r:embed="rId13" cstate="print"/>
+                          <a:blip r:embed="rId16" cstate="print"/>
                           <a:srcRect/>
                           <a:stretch>
                             <a:fillRect/>
@@ -1512,7 +1819,6 @@
           </w:tcPr>
           <w:p>
             <w:r>
-              <w:lastRenderedPageBreak/>
               <w:t>Solution</w:t>
             </w:r>
           </w:p>
@@ -1525,9 +1831,9 @@
             <w:r>
               <w:object w:dxaOrig="15315" w:dyaOrig="5295">
                 <v:shape id="_x0000_i1027" type="#_x0000_t75" style="width:468pt;height:162pt" o:ole="">
-                  <v:imagedata r:id="rId9" o:title=""/>
+                  <v:imagedata r:id="rId12" o:title=""/>
                 </v:shape>
-                <o:OLEObject Type="Embed" ProgID="PBrush" ShapeID="_x0000_i1027" DrawAspect="Content" ObjectID="_1561104645" r:id="rId14"/>
+                <o:OLEObject Type="Embed" ProgID="PBrush" ShapeID="_x0000_i1027" DrawAspect="Content" ObjectID="_1561105944" r:id="rId17"/>
               </w:object>
             </w:r>
           </w:p>
@@ -1644,7 +1950,11 @@
           </w:tcPr>
           <w:p>
             <w:r>
-              <w:t>Requirement</w:t>
+              <w:t>Requireme</w:t>
+            </w:r>
+            <w:r>
+              <w:lastRenderedPageBreak/>
+              <w:t>nt</w:t>
             </w:r>
           </w:p>
         </w:tc>
@@ -1654,6 +1964,7 @@
           </w:tcPr>
           <w:p>
             <w:r>
+              <w:lastRenderedPageBreak/>
               <w:t>As a user, I can log a time for a task under a project</w:t>
             </w:r>
           </w:p>
@@ -1666,6 +1977,7 @@
           </w:tcPr>
           <w:p>
             <w:r>
+              <w:lastRenderedPageBreak/>
               <w:t>Solution</w:t>
             </w:r>
           </w:p>
@@ -1683,9 +1995,9 @@
             <w:r>
               <w:object w:dxaOrig="13860" w:dyaOrig="6255">
                 <v:shape id="_x0000_i1028" type="#_x0000_t75" style="width:468pt;height:210.75pt" o:ole="">
-                  <v:imagedata r:id="rId15" o:title=""/>
+                  <v:imagedata r:id="rId18" o:title=""/>
                 </v:shape>
-                <o:OLEObject Type="Embed" ProgID="PBrush" ShapeID="_x0000_i1028" DrawAspect="Content" ObjectID="_1561104646" r:id="rId16"/>
+                <o:OLEObject Type="Embed" ProgID="PBrush" ShapeID="_x0000_i1028" DrawAspect="Content" ObjectID="_1561105945" r:id="rId19"/>
               </w:object>
             </w:r>
           </w:p>
@@ -1749,9 +2061,9 @@
             <w:r>
               <w:object w:dxaOrig="13860" w:dyaOrig="6255">
                 <v:shape id="_x0000_i1029" type="#_x0000_t75" style="width:468pt;height:210.75pt" o:ole="">
-                  <v:imagedata r:id="rId15" o:title=""/>
+                  <v:imagedata r:id="rId18" o:title=""/>
                 </v:shape>
-                <o:OLEObject Type="Embed" ProgID="PBrush" ShapeID="_x0000_i1029" DrawAspect="Content" ObjectID="_1561104647" r:id="rId17"/>
+                <o:OLEObject Type="Embed" ProgID="PBrush" ShapeID="_x0000_i1029" DrawAspect="Content" ObjectID="_1561105946" r:id="rId20"/>
               </w:object>
             </w:r>
           </w:p>
@@ -1815,9 +2127,9 @@
             <w:r>
               <w:object w:dxaOrig="13860" w:dyaOrig="6255">
                 <v:shape id="_x0000_i1030" type="#_x0000_t75" style="width:468pt;height:210.75pt" o:ole="">
-                  <v:imagedata r:id="rId15" o:title=""/>
+                  <v:imagedata r:id="rId18" o:title=""/>
                 </v:shape>
-                <o:OLEObject Type="Embed" ProgID="PBrush" ShapeID="_x0000_i1030" DrawAspect="Content" ObjectID="_1561104648" r:id="rId18"/>
+                <o:OLEObject Type="Embed" ProgID="PBrush" ShapeID="_x0000_i1030" DrawAspect="Content" ObjectID="_1561105947" r:id="rId21"/>
               </w:object>
             </w:r>
           </w:p>
@@ -1887,9 +2199,9 @@
             <w:r>
               <w:object w:dxaOrig="13860" w:dyaOrig="6255">
                 <v:shape id="_x0000_i1031" type="#_x0000_t75" style="width:468pt;height:210.75pt" o:ole="">
-                  <v:imagedata r:id="rId15" o:title=""/>
+                  <v:imagedata r:id="rId18" o:title=""/>
                 </v:shape>
-                <o:OLEObject Type="Embed" ProgID="PBrush" ShapeID="_x0000_i1031" DrawAspect="Content" ObjectID="_1561104649" r:id="rId19"/>
+                <o:OLEObject Type="Embed" ProgID="PBrush" ShapeID="_x0000_i1031" DrawAspect="Content" ObjectID="_1561105948" r:id="rId22"/>
               </w:object>
             </w:r>
           </w:p>
@@ -1953,9 +2265,9 @@
             <w:r>
               <w:object w:dxaOrig="4320" w:dyaOrig="1261">
                 <v:shape id="_x0000_i1032" type="#_x0000_t75" style="width:350.25pt;height:102pt" o:ole="">
-                  <v:imagedata r:id="rId20" o:title=""/>
+                  <v:imagedata r:id="rId23" o:title=""/>
                 </v:shape>
-                <o:OLEObject Type="Embed" ProgID="PBrush" ShapeID="_x0000_i1032" DrawAspect="Content" ObjectID="_1561104650" r:id="rId21"/>
+                <o:OLEObject Type="Embed" ProgID="PBrush" ShapeID="_x0000_i1032" DrawAspect="Content" ObjectID="_1561105949" r:id="rId24"/>
               </w:object>
             </w:r>
           </w:p>
@@ -2139,7 +2451,6 @@
           </w:tcPr>
           <w:p>
             <w:r>
-              <w:lastRenderedPageBreak/>
               <w:t>Solution</w:t>
             </w:r>
           </w:p>
@@ -2152,9 +2463,9 @@
             <w:r>
               <w:object w:dxaOrig="15885" w:dyaOrig="7605">
                 <v:shape id="_x0000_i1033" type="#_x0000_t75" style="width:468pt;height:224.25pt" o:ole="">
-                  <v:imagedata r:id="rId22" o:title=""/>
+                  <v:imagedata r:id="rId25" o:title=""/>
                 </v:shape>
-                <o:OLEObject Type="Embed" ProgID="PBrush" ShapeID="_x0000_i1033" DrawAspect="Content" ObjectID="_1561104651" r:id="rId23"/>
+                <o:OLEObject Type="Embed" ProgID="PBrush" ShapeID="_x0000_i1033" DrawAspect="Content" ObjectID="_1561105950" r:id="rId26"/>
               </w:object>
             </w:r>
           </w:p>
@@ -2226,9 +2537,9 @@
             <w:r>
               <w:object w:dxaOrig="10470" w:dyaOrig="6660">
                 <v:shape id="_x0000_i1034" type="#_x0000_t75" style="width:380.25pt;height:241.5pt" o:ole="">
-                  <v:imagedata r:id="rId24" o:title=""/>
+                  <v:imagedata r:id="rId27" o:title=""/>
                 </v:shape>
-                <o:OLEObject Type="Embed" ProgID="PBrush" ShapeID="_x0000_i1034" DrawAspect="Content" ObjectID="_1561104652" r:id="rId25"/>
+                <o:OLEObject Type="Embed" ProgID="PBrush" ShapeID="_x0000_i1034" DrawAspect="Content" ObjectID="_1561105951" r:id="rId28"/>
               </w:object>
             </w:r>
           </w:p>
@@ -2238,9 +2549,9 @@
             <w:r>
               <w:object w:dxaOrig="13620" w:dyaOrig="6585">
                 <v:shape id="_x0000_i1035" type="#_x0000_t75" style="width:408.75pt;height:197.25pt" o:ole="">
-                  <v:imagedata r:id="rId26" o:title=""/>
+                  <v:imagedata r:id="rId29" o:title=""/>
                 </v:shape>
-                <o:OLEObject Type="Embed" ProgID="PBrush" ShapeID="_x0000_i1035" DrawAspect="Content" ObjectID="_1561104653" r:id="rId27"/>
+                <o:OLEObject Type="Embed" ProgID="PBrush" ShapeID="_x0000_i1035" DrawAspect="Content" ObjectID="_1561105952" r:id="rId30"/>
               </w:object>
             </w:r>
           </w:p>
@@ -2304,13 +2615,205 @@
             <w:r>
               <w:object w:dxaOrig="11940" w:dyaOrig="7965">
                 <v:shape id="_x0000_i1036" type="#_x0000_t75" style="width:467.25pt;height:312pt" o:ole="">
-                  <v:imagedata r:id="rId28" o:title=""/>
+                  <v:imagedata r:id="rId31" o:title=""/>
                 </v:shape>
-                <o:OLEObject Type="Embed" ProgID="PBrush" ShapeID="_x0000_i1036" DrawAspect="Content" ObjectID="_1561104654" r:id="rId29"/>
+                <o:OLEObject Type="Embed" ProgID="PBrush" ShapeID="_x0000_i1036" DrawAspect="Content" ObjectID="_1561105953" r:id="rId32"/>
               </w:object>
             </w:r>
           </w:p>
           <w:p/>
+        </w:tc>
+      </w:tr>
+    </w:tbl>
+    <w:p/>
+    <w:tbl>
+      <w:tblPr>
+        <w:tblStyle w:val="TableGrid"/>
+        <w:tblW w:w="0" w:type="auto"/>
+        <w:tblLook w:val="04A0"/>
+      </w:tblPr>
+      <w:tblGrid>
+        <w:gridCol w:w="1233"/>
+        <w:gridCol w:w="8343"/>
+      </w:tblGrid>
+      <w:tr>
+        <w:tc>
+          <w:tcPr>
+            <w:tcW w:w="1548" w:type="dxa"/>
+          </w:tcPr>
+          <w:p>
+            <w:r>
+              <w:t>Requirement</w:t>
+            </w:r>
+          </w:p>
+        </w:tc>
+        <w:tc>
+          <w:tcPr>
+            <w:tcW w:w="8028" w:type="dxa"/>
+          </w:tcPr>
+          <w:p>
+            <w:r>
+              <w:t>Not editable by anyone, unless manager unlocks the timesheet</w:t>
+            </w:r>
+          </w:p>
+        </w:tc>
+      </w:tr>
+      <w:tr>
+        <w:tc>
+          <w:tcPr>
+            <w:tcW w:w="1548" w:type="dxa"/>
+          </w:tcPr>
+          <w:p>
+            <w:r>
+              <w:t>Solution</w:t>
+            </w:r>
+          </w:p>
+        </w:tc>
+        <w:tc>
+          <w:tcPr>
+            <w:tcW w:w="8028" w:type="dxa"/>
+          </w:tcPr>
+          <w:p>
+            <w:r>
+              <w:t>Manger will uncheck ‘</w:t>
+            </w:r>
+            <w:proofErr w:type="spellStart"/>
+            <w:r>
+              <w:t>IsApproved</w:t>
+            </w:r>
+            <w:proofErr w:type="spellEnd"/>
+            <w:r>
+              <w:t>’ Flag on timesheet and then user will be able to edit it</w:t>
+            </w:r>
+          </w:p>
+          <w:p>
+            <w:r>
+              <w:object w:dxaOrig="10245" w:dyaOrig="6840">
+                <v:shape id="_x0000_i1037" type="#_x0000_t75" style="width:468pt;height:312pt" o:ole="">
+                  <v:imagedata r:id="rId33" o:title=""/>
+                </v:shape>
+                <o:OLEObject Type="Embed" ProgID="PBrush" ShapeID="_x0000_i1037" DrawAspect="Content" ObjectID="_1561105954" r:id="rId34"/>
+              </w:object>
+            </w:r>
+          </w:p>
+        </w:tc>
+      </w:tr>
+    </w:tbl>
+    <w:p/>
+    <w:tbl>
+      <w:tblPr>
+        <w:tblStyle w:val="TableGrid"/>
+        <w:tblW w:w="0" w:type="auto"/>
+        <w:tblLook w:val="04A0"/>
+      </w:tblPr>
+      <w:tblGrid>
+        <w:gridCol w:w="1235"/>
+        <w:gridCol w:w="8341"/>
+      </w:tblGrid>
+      <w:tr>
+        <w:tc>
+          <w:tcPr>
+            <w:tcW w:w="1548" w:type="dxa"/>
+          </w:tcPr>
+          <w:p>
+            <w:r>
+              <w:t>Requirement</w:t>
+            </w:r>
+          </w:p>
+        </w:tc>
+        <w:tc>
+          <w:tcPr>
+            <w:tcW w:w="8028" w:type="dxa"/>
+          </w:tcPr>
+          <w:p>
+            <w:r>
+              <w:t>As a user, I can’t add a new time entry to a weekly timesheet once it’s been locked by the manager</w:t>
+            </w:r>
+          </w:p>
+        </w:tc>
+      </w:tr>
+      <w:tr>
+        <w:tc>
+          <w:tcPr>
+            <w:tcW w:w="1548" w:type="dxa"/>
+          </w:tcPr>
+          <w:p>
+            <w:r>
+              <w:lastRenderedPageBreak/>
+              <w:t>Solution</w:t>
+            </w:r>
+          </w:p>
+        </w:tc>
+        <w:tc>
+          <w:tcPr>
+            <w:tcW w:w="8028" w:type="dxa"/>
+          </w:tcPr>
+          <w:p>
+            <w:r>
+              <w:object w:dxaOrig="11940" w:dyaOrig="7965">
+                <v:shape id="_x0000_i1038" type="#_x0000_t75" style="width:467.25pt;height:312pt" o:ole="">
+                  <v:imagedata r:id="rId31" o:title=""/>
+                </v:shape>
+                <o:OLEObject Type="Embed" ProgID="PBrush" ShapeID="_x0000_i1038" DrawAspect="Content" ObjectID="_1561105955" r:id="rId35"/>
+              </w:object>
+            </w:r>
+          </w:p>
+        </w:tc>
+      </w:tr>
+    </w:tbl>
+    <w:p/>
+    <w:tbl>
+      <w:tblPr>
+        <w:tblStyle w:val="TableGrid"/>
+        <w:tblW w:w="0" w:type="auto"/>
+        <w:tblLook w:val="04A0"/>
+      </w:tblPr>
+      <w:tblGrid>
+        <w:gridCol w:w="1548"/>
+        <w:gridCol w:w="8028"/>
+      </w:tblGrid>
+      <w:tr>
+        <w:tc>
+          <w:tcPr>
+            <w:tcW w:w="1548" w:type="dxa"/>
+          </w:tcPr>
+          <w:p>
+            <w:r>
+              <w:t>Requirement</w:t>
+            </w:r>
+          </w:p>
+        </w:tc>
+        <w:tc>
+          <w:tcPr>
+            <w:tcW w:w="8028" w:type="dxa"/>
+          </w:tcPr>
+          <w:p>
+            <w:r>
+              <w:t>As a user, when on a project record, the time entry component already recognizes which project I’m on, I just need to start/resume the timer</w:t>
+            </w:r>
+          </w:p>
+        </w:tc>
+      </w:tr>
+      <w:tr>
+        <w:tc>
+          <w:tcPr>
+            <w:tcW w:w="1548" w:type="dxa"/>
+          </w:tcPr>
+          <w:p>
+            <w:r>
+              <w:t>Solution</w:t>
+            </w:r>
+          </w:p>
+        </w:tc>
+        <w:tc>
+          <w:tcPr>
+            <w:tcW w:w="8028" w:type="dxa"/>
+          </w:tcPr>
+          <w:p>
+            <w:r>
+              <w:t xml:space="preserve">As per my understanding, Timer should be on Task and not on project. As user can start timer for any of the task. </w:t>
+            </w:r>
+          </w:p>
         </w:tc>
       </w:tr>
     </w:tbl>
@@ -2332,7 +2835,6 @@
           </w:tcPr>
           <w:p>
             <w:r>
-              <w:lastRenderedPageBreak/>
               <w:t>Requirement</w:t>
             </w:r>
           </w:p>
@@ -2343,7 +2845,7 @@
           </w:tcPr>
           <w:p>
             <w:r>
-              <w:t>Not editable by anyone, unless manager unlocks the timesheet</w:t>
+              <w:t>Each time entry has a $ value (based on the task, project or person’s hourly rate)</w:t>
             </w:r>
           </w:p>
         </w:tc>
@@ -2365,86 +2867,16 @@
           </w:tcPr>
           <w:p>
             <w:r>
-              <w:t>Manger will uncheck ‘</w:t>
-            </w:r>
-            <w:proofErr w:type="spellStart"/>
-            <w:r>
-              <w:t>IsApproved</w:t>
-            </w:r>
-            <w:proofErr w:type="spellEnd"/>
-            <w:r>
-              <w:t>’ Flag on timesheet and then user will be able to edit it</w:t>
-            </w:r>
-          </w:p>
-          <w:p>
-            <w:r>
-              <w:object w:dxaOrig="10245" w:dyaOrig="6840">
-                <v:shape id="_x0000_i1037" type="#_x0000_t75" style="width:468pt;height:312pt" o:ole="">
-                  <v:imagedata r:id="rId30" o:title=""/>
+              <w:t>Navigate to ‘Timer entry’ related list on Project task where you can see the $ value entry. You can also see it on ‘Project Time Entry’ detail page</w:t>
+            </w:r>
+          </w:p>
+          <w:p>
+            <w:r>
+              <w:object w:dxaOrig="13245" w:dyaOrig="7005">
+                <v:shape id="_x0000_i1039" type="#_x0000_t75" style="width:467.25pt;height:247.5pt" o:ole="">
+                  <v:imagedata r:id="rId36" o:title=""/>
                 </v:shape>
-                <o:OLEObject Type="Embed" ProgID="PBrush" ShapeID="_x0000_i1037" DrawAspect="Content" ObjectID="_1561104655" r:id="rId31"/>
-              </w:object>
-            </w:r>
-          </w:p>
-        </w:tc>
-      </w:tr>
-    </w:tbl>
-    <w:p/>
-    <w:tbl>
-      <w:tblPr>
-        <w:tblStyle w:val="TableGrid"/>
-        <w:tblW w:w="0" w:type="auto"/>
-        <w:tblLook w:val="04A0"/>
-      </w:tblPr>
-      <w:tblGrid>
-        <w:gridCol w:w="1235"/>
-        <w:gridCol w:w="8341"/>
-      </w:tblGrid>
-      <w:tr>
-        <w:tc>
-          <w:tcPr>
-            <w:tcW w:w="1548" w:type="dxa"/>
-          </w:tcPr>
-          <w:p>
-            <w:r>
-              <w:t>Requirement</w:t>
-            </w:r>
-          </w:p>
-        </w:tc>
-        <w:tc>
-          <w:tcPr>
-            <w:tcW w:w="8028" w:type="dxa"/>
-          </w:tcPr>
-          <w:p>
-            <w:r>
-              <w:t>As a user, I can’t add a new time entry to a weekly timesheet once it’s been locked by the manager</w:t>
-            </w:r>
-          </w:p>
-        </w:tc>
-      </w:tr>
-      <w:tr>
-        <w:tc>
-          <w:tcPr>
-            <w:tcW w:w="1548" w:type="dxa"/>
-          </w:tcPr>
-          <w:p>
-            <w:r>
-              <w:lastRenderedPageBreak/>
-              <w:t>Solution</w:t>
-            </w:r>
-          </w:p>
-        </w:tc>
-        <w:tc>
-          <w:tcPr>
-            <w:tcW w:w="8028" w:type="dxa"/>
-          </w:tcPr>
-          <w:p>
-            <w:r>
-              <w:object w:dxaOrig="11940" w:dyaOrig="7965">
-                <v:shape id="_x0000_i1038" type="#_x0000_t75" style="width:467.25pt;height:312pt" o:ole="">
-                  <v:imagedata r:id="rId28" o:title=""/>
-                </v:shape>
-                <o:OLEObject Type="Embed" ProgID="PBrush" ShapeID="_x0000_i1038" DrawAspect="Content" ObjectID="_1561104656" r:id="rId32"/>
+                <o:OLEObject Type="Embed" ProgID="PBrush" ShapeID="_x0000_i1039" DrawAspect="Content" ObjectID="_1561105956" r:id="rId37"/>
               </w:object>
             </w:r>
           </w:p>
@@ -2479,7 +2911,7 @@
           </w:tcPr>
           <w:p>
             <w:r>
-              <w:t>As a user, when on a project record, the time entry component already recognizes which project I’m on, I just need to start/resume the timer</w:t>
+              <w:t>Timer component should work on Salesforce1 mobile app</w:t>
             </w:r>
           </w:p>
         </w:tc>
@@ -2501,72 +2933,11 @@
           </w:tcPr>
           <w:p>
             <w:r>
-              <w:t xml:space="preserve">As per my understanding, Timer should be on Task and not on project. As user can start timer for any of the task. </w:t>
-            </w:r>
-          </w:p>
-        </w:tc>
-      </w:tr>
-    </w:tbl>
-    <w:p/>
-    <w:tbl>
-      <w:tblPr>
-        <w:tblStyle w:val="TableGrid"/>
-        <w:tblW w:w="0" w:type="auto"/>
-        <w:tblLook w:val="04A0"/>
-      </w:tblPr>
-      <w:tblGrid>
-        <w:gridCol w:w="1234"/>
-        <w:gridCol w:w="8342"/>
-      </w:tblGrid>
-      <w:tr>
-        <w:tc>
-          <w:tcPr>
-            <w:tcW w:w="1548" w:type="dxa"/>
-          </w:tcPr>
-          <w:p>
-            <w:r>
-              <w:t>Requirement</w:t>
-            </w:r>
-          </w:p>
-        </w:tc>
-        <w:tc>
-          <w:tcPr>
-            <w:tcW w:w="8028" w:type="dxa"/>
-          </w:tcPr>
-          <w:p>
-            <w:r>
-              <w:t>Each time entry has a $ value (based on the task, project or person’s hourly rate)</w:t>
-            </w:r>
-          </w:p>
-        </w:tc>
-      </w:tr>
-      <w:tr>
-        <w:tc>
-          <w:tcPr>
-            <w:tcW w:w="1548" w:type="dxa"/>
-          </w:tcPr>
-          <w:p>
-            <w:r>
-              <w:t>Solution</w:t>
-            </w:r>
-          </w:p>
-        </w:tc>
-        <w:tc>
-          <w:tcPr>
-            <w:tcW w:w="8028" w:type="dxa"/>
-          </w:tcPr>
-          <w:p>
-            <w:r>
-              <w:t>Navigate to ‘Timer entry’ related list on Project task where you can see the $ value entry. You can also see it on ‘Project Time Entry’ detail page</w:t>
-            </w:r>
-          </w:p>
-          <w:p>
-            <w:r>
-              <w:object w:dxaOrig="13245" w:dyaOrig="7005">
-                <v:shape id="_x0000_i1039" type="#_x0000_t75" style="width:467.25pt;height:247.5pt" o:ole="">
-                  <v:imagedata r:id="rId33" o:title=""/>
+              <w:object w:dxaOrig="4860" w:dyaOrig="8640">
+                <v:shape id="_x0000_i1040" type="#_x0000_t75" style="width:180pt;height:320.25pt" o:ole="">
+                  <v:imagedata r:id="rId38" o:title=""/>
                 </v:shape>
-                <o:OLEObject Type="Embed" ProgID="PBrush" ShapeID="_x0000_i1039" DrawAspect="Content" ObjectID="_1561104657" r:id="rId34"/>
+                <o:OLEObject Type="Embed" ProgID="PBrush" ShapeID="_x0000_i1040" DrawAspect="Content" ObjectID="_1561105957" r:id="rId39"/>
               </w:object>
             </w:r>
           </w:p>
@@ -2591,6 +2962,7 @@
           </w:tcPr>
           <w:p>
             <w:r>
+              <w:lastRenderedPageBreak/>
               <w:t>Requirement</w:t>
             </w:r>
           </w:p>
@@ -2621,72 +2993,29 @@
           <w:tcPr>
             <w:tcW w:w="8028" w:type="dxa"/>
           </w:tcPr>
-          <w:p/>
+          <w:p>
+            <w:r>
+              <w:object w:dxaOrig="4860" w:dyaOrig="8640">
+                <v:shape id="_x0000_i1041" type="#_x0000_t75" style="width:186.75pt;height:332.25pt" o:ole="">
+                  <v:imagedata r:id="rId40" o:title=""/>
+                </v:shape>
+                <o:OLEObject Type="Embed" ProgID="PBrush" ShapeID="_x0000_i1041" DrawAspect="Content" ObjectID="_1561105958" r:id="rId41"/>
+              </w:object>
+            </w:r>
+          </w:p>
         </w:tc>
       </w:tr>
     </w:tbl>
     <w:p/>
-    <w:tbl>
-      <w:tblPr>
-        <w:tblStyle w:val="TableGrid"/>
-        <w:tblW w:w="0" w:type="auto"/>
-        <w:tblLook w:val="04A0"/>
-      </w:tblPr>
-      <w:tblGrid>
-        <w:gridCol w:w="1548"/>
-        <w:gridCol w:w="8028"/>
-      </w:tblGrid>
-      <w:tr>
-        <w:tc>
-          <w:tcPr>
-            <w:tcW w:w="1548" w:type="dxa"/>
-          </w:tcPr>
-          <w:p>
-            <w:r>
-              <w:t>Requirement</w:t>
-            </w:r>
-          </w:p>
-        </w:tc>
-        <w:tc>
-          <w:tcPr>
-            <w:tcW w:w="8028" w:type="dxa"/>
-          </w:tcPr>
-          <w:p>
-            <w:r>
-              <w:t>Timer component should work on Salesforce1 mobile app</w:t>
-            </w:r>
-          </w:p>
-        </w:tc>
-      </w:tr>
-      <w:tr>
-        <w:tc>
-          <w:tcPr>
-            <w:tcW w:w="1548" w:type="dxa"/>
-          </w:tcPr>
-          <w:p>
-            <w:r>
-              <w:t>Solution</w:t>
-            </w:r>
-          </w:p>
-        </w:tc>
-        <w:tc>
-          <w:tcPr>
-            <w:tcW w:w="8028" w:type="dxa"/>
-          </w:tcPr>
-          <w:p/>
-        </w:tc>
-      </w:tr>
-    </w:tbl>
-    <w:p/>
     <w:p>
       <w:pPr>
         <w:pStyle w:val="Heading1"/>
       </w:pPr>
-      <w:bookmarkStart w:id="5" w:name="_Toc487362522"/>
+      <w:bookmarkStart w:id="8" w:name="_Toc487364103"/>
       <w:r>
         <w:t>Manual steps after installing package</w:t>
       </w:r>
-      <w:bookmarkEnd w:id="5"/>
+      <w:bookmarkEnd w:id="8"/>
     </w:p>
     <w:p/>
     <w:p>
@@ -2762,13 +3091,13 @@
     </w:p>
     <w:p>
       <w:r>
+        <w:tab/>
+        <w:t>-   put 'Next Automated Approver Determined By ' as blank</w:t>
+      </w:r>
+    </w:p>
+    <w:p>
+      <w:r>
         <w:lastRenderedPageBreak/>
-        <w:tab/>
-        <w:t>-   put 'Next Automated Approver Determined By ' as blank</w:t>
-      </w:r>
-    </w:p>
-    <w:p>
-      <w:r>
         <w:tab/>
         <w:t xml:space="preserve">- Record </w:t>
       </w:r>
@@ -2955,12 +3284,12 @@
     </w:p>
     <w:p>
       <w:r>
+        <w:tab/>
+      </w:r>
+    </w:p>
+    <w:p>
+      <w:r>
         <w:lastRenderedPageBreak/>
-        <w:tab/>
-      </w:r>
-    </w:p>
-    <w:p>
-      <w:r>
         <w:tab/>
         <w:t>3. Add new Final Rejection Actions as 'Email Alert'</w:t>
       </w:r>
@@ -4373,7 +4702,7 @@
 </file>
 
 <file path=customXml/itemProps1.xml><?xml version="1.0" encoding="utf-8"?>
-<ds:datastoreItem xmlns:ds="http://schemas.openxmlformats.org/officeDocument/2006/customXml" ds:itemID="{A44E0937-1A01-4046-9B7D-C1500B85C707}">
+<ds:datastoreItem xmlns:ds="http://schemas.openxmlformats.org/officeDocument/2006/customXml" ds:itemID="{6D0812F8-FAE8-4FD5-9B01-82BF669BD953}">
   <ds:schemaRefs>
     <ds:schemaRef ds:uri="http://schemas.openxmlformats.org/officeDocument/2006/bibliography"/>
   </ds:schemaRefs>

</xml_diff>